<commit_message>
From DOCX: implement links.
</commit_message>
<xml_diff>
--- a/proofread/proofread_fromdocx/tests/synthetic/images.docx
+++ b/proofread/proofread_fromdocx/tests/synthetic/images.docx
@@ -5,27 +5,13 @@
     <w:p>
       <w:pPr>
         <w:pStyle w:val="Title"/>
-        <w:rPr>
-          <w:lang w:val="en-GB"/>
-        </w:rPr>
       </w:pPr>
       <w:r>
-        <w:rPr>
-          <w:lang w:val="en-GB"/>
-        </w:rPr>
         <w:t>Document title</w:t>
       </w:r>
     </w:p>
     <w:p>
-      <w:pPr>
-        <w:rPr>
-          <w:lang w:val="en-GB"/>
-        </w:rPr>
-      </w:pPr>
-      <w:r>
-        <w:rPr>
-          <w:lang w:val="en-GB"/>
-        </w:rPr>
+      <w:r>
         <w:t xml:space="preserve">The following image has no caption and is inline. </w:t>
       </w:r>
       <w:r>
@@ -83,38 +69,17 @@
       </w:r>
     </w:p>
     <w:p>
-      <w:pPr>
-        <w:rPr>
-          <w:lang w:val="en-GB"/>
-        </w:rPr>
-      </w:pPr>
-      <w:bookmarkStart w:id="0" w:name="_GoBack"/>
-      <w:bookmarkEnd w:id="0"/>
-      <w:r>
-        <w:rPr>
-          <w:lang w:val="en-GB"/>
-        </w:rPr>
+      <w:r>
         <w:t>The following image has no caption</w:t>
       </w:r>
       <w:r>
-        <w:rPr>
-          <w:lang w:val="en-GB"/>
-        </w:rPr>
         <w:t xml:space="preserve"> and lives in its own paragraph</w:t>
       </w:r>
       <w:r>
-        <w:rPr>
-          <w:lang w:val="en-GB"/>
-        </w:rPr>
         <w:t xml:space="preserve">. </w:t>
       </w:r>
     </w:p>
     <w:p>
-      <w:pPr>
-        <w:rPr>
-          <w:lang w:val="en-GB"/>
-        </w:rPr>
-      </w:pPr>
       <w:r>
         <w:rPr>
           <w:noProof/>
@@ -170,15 +135,7 @@
       </w:r>
     </w:p>
     <w:p>
-      <w:pPr>
-        <w:rPr>
-          <w:lang w:val="en-GB"/>
-        </w:rPr>
-      </w:pPr>
-      <w:r>
-        <w:rPr>
-          <w:lang w:val="en-GB"/>
-        </w:rPr>
+      <w:r>
         <w:lastRenderedPageBreak/>
         <w:t xml:space="preserve">The following image has a caption. </w:t>
       </w:r>
@@ -244,42 +201,73 @@
     <w:p>
       <w:pPr>
         <w:pStyle w:val="Caption"/>
+      </w:pPr>
+      <w:r>
+        <w:t xml:space="preserve">Figure </w:t>
+      </w:r>
+      <w:r>
         <w:rPr>
-          <w:lang w:val="en-GB"/>
+          <w:noProof/>
         </w:rPr>
-      </w:pPr>
-      <w:r>
-        <w:t xml:space="preserve">Figure </w:t>
-      </w:r>
-      <w:fldSimple w:instr=" SEQ Figure \* ARABIC ">
+        <w:fldChar w:fldCharType="begin"/>
+      </w:r>
+      <w:r>
+        <w:rPr>
+          <w:noProof/>
+        </w:rPr>
+        <w:instrText xml:space="preserve"> SEQ Figure \* ARABIC </w:instrText>
+      </w:r>
+      <w:r>
+        <w:rPr>
+          <w:noProof/>
+        </w:rPr>
+        <w:fldChar w:fldCharType="separate"/>
+      </w:r>
+      <w:r>
+        <w:rPr>
+          <w:noProof/>
+        </w:rPr>
+        <w:t>1</w:t>
+      </w:r>
+      <w:r>
+        <w:rPr>
+          <w:noProof/>
+        </w:rPr>
+        <w:fldChar w:fldCharType="end"/>
+      </w:r>
+      <w:r>
+        <w:t xml:space="preserve">This image comes from </w:t>
+      </w:r>
+      <w:hyperlink r:id="rId7" w:history="1">
         <w:r>
           <w:rPr>
-            <w:noProof/>
+            <w:rStyle w:val="Hyperlink"/>
           </w:rPr>
-          <w:t>1</w:t>
+          <w:t>https://pixabay.com/photos/image-statue-brass-child-art-1465348/</w:t>
         </w:r>
-      </w:fldSimple>
-      <w:r>
-        <w:rPr>
-          <w:lang w:val="en-GB"/>
-        </w:rPr>
-        <w:t xml:space="preserve">This image comes from </w:t>
-      </w:r>
-      <w:r>
-        <w:rPr>
-          <w:lang w:val="en-GB"/>
-        </w:rPr>
-        <w:t>https://pixabay.com/photos/image-statue-brass-child-art-1465348/</w:t>
-      </w:r>
-      <w:r>
-        <w:rPr>
-          <w:lang w:val="en-GB"/>
-        </w:rPr>
+      </w:hyperlink>
+      <w:r>
         <w:t xml:space="preserve"> and is free to use, even for commercial purposes, even without attribution.</w:t>
+      </w:r>
+      <w:r>
+        <w:t xml:space="preserve"> </w:t>
+      </w:r>
+      <w:hyperlink r:id="rId8" w:history="1">
+        <w:r>
+          <w:rPr>
+            <w:rStyle w:val="Hyperlink"/>
+          </w:rPr>
+          <w:t>Another link</w:t>
+        </w:r>
+      </w:hyperlink>
+      <w:bookmarkStart w:id="0" w:name="_GoBack"/>
+      <w:bookmarkEnd w:id="0"/>
+      <w:r>
+        <w:t>.</w:t>
       </w:r>
     </w:p>
     <w:sectPr>
-      <w:footerReference w:type="default" r:id="rId7"/>
+      <w:footerReference w:type="default" r:id="rId9"/>
       <w:pgSz w:w="11906" w:h="16838"/>
       <w:pgMar w:top="1440" w:right="1440" w:bottom="1440" w:left="1440" w:header="708" w:footer="708" w:gutter="0"/>
       <w:cols w:space="708"/>
@@ -319,15 +307,9 @@
   <w:p>
     <w:pPr>
       <w:pStyle w:val="Footer"/>
-      <w:rPr>
-        <w:lang w:val="en-GB"/>
-      </w:rPr>
     </w:pPr>
     <w:proofErr w:type="spellStart"/>
     <w:r>
-      <w:rPr>
-        <w:lang w:val="en-GB"/>
-      </w:rPr>
       <w:t>QtDocTools</w:t>
     </w:r>
     <w:proofErr w:type="spellEnd"/>
@@ -368,7 +350,7 @@
         <w:rFonts w:asciiTheme="minorHAnsi" w:eastAsiaTheme="minorHAnsi" w:hAnsiTheme="minorHAnsi" w:cstheme="minorBidi"/>
         <w:sz w:val="22"/>
         <w:szCs w:val="22"/>
-        <w:lang w:val="en-BE" w:eastAsia="en-US" w:bidi="ar-SA"/>
+        <w:lang w:val="en-GB" w:eastAsia="en-US" w:bidi="ar-SA"/>
       </w:rPr>
     </w:rPrDefault>
     <w:pPrDefault>
@@ -1192,6 +1174,29 @@
       <w:szCs w:val="18"/>
     </w:rPr>
   </w:style>
+  <w:style w:type="character" w:styleId="Hyperlink">
+    <w:name w:val="Hyperlink"/>
+    <w:basedOn w:val="DefaultParagraphFont"/>
+    <w:uiPriority w:val="99"/>
+    <w:unhideWhenUsed/>
+    <w:rsid w:val="00A93272"/>
+    <w:rPr>
+      <w:color w:val="0563C1" w:themeColor="hyperlink"/>
+      <w:u w:val="single"/>
+    </w:rPr>
+  </w:style>
+  <w:style w:type="character" w:styleId="UnresolvedMention">
+    <w:name w:val="Unresolved Mention"/>
+    <w:basedOn w:val="DefaultParagraphFont"/>
+    <w:uiPriority w:val="99"/>
+    <w:semiHidden/>
+    <w:unhideWhenUsed/>
+    <w:rsid w:val="00A93272"/>
+    <w:rPr>
+      <w:color w:val="605E5C"/>
+      <w:shd w:val="clear" w:color="auto" w:fill="E1DFDD"/>
+    </w:rPr>
+  </w:style>
 </w:styles>
 </file>
 

</xml_diff>